<commit_message>
Ajout liste Stata + polish theme
</commit_message>
<xml_diff>
--- a/docs/Autres/assist/posts/output_scss/output_scss.docx
+++ b/docs/Autres/assist/posts/output_scss/output_scss.docx
@@ -1860,15 +1860,15 @@
     <w:link w:val="VerbatimChar"/>
     <w:pPr>
       <w:wordWrap w:val="off"/>
-      <w:shd w:val="clear" w:fill="1f2430"/>
+      <w:shd w:val="clear" w:fill="ffffff"/>
     </w:pPr>
   </w:style>
   <w:style w:type="character" w:customStyle="1" w:styleId="KeywordTok">
     <w:name w:val="KeywordTok"/>
     <w:basedOn w:val="VerbatimChar"/>
     <w:rPr>
-      <w:color w:val="ffa759"/>
-      <w:shd w:val="clear" w:fill="1f2430"/>
+      <w:color w:val="1f1c1b"/>
+      <w:shd w:val="clear" w:fill="ffffff"/>
       <w:b/>
     </w:rPr>
   </w:style>
@@ -1876,153 +1876,152 @@
     <w:name w:val="DataTypeTok"/>
     <w:basedOn w:val="VerbatimChar"/>
     <w:rPr>
-      <w:color w:val="ffa759"/>
-      <w:shd w:val="clear" w:fill="1f2430"/>
+      <w:color w:val="0057ae"/>
+      <w:shd w:val="clear" w:fill="ffffff"/>
     </w:rPr>
   </w:style>
   <w:style w:type="character" w:customStyle="1" w:styleId="DecValTok">
     <w:name w:val="DecValTok"/>
     <w:basedOn w:val="VerbatimChar"/>
     <w:rPr>
-      <w:color w:val="ffcc66"/>
-      <w:shd w:val="clear" w:fill="1f2430"/>
+      <w:color w:val="b08000"/>
+      <w:shd w:val="clear" w:fill="ffffff"/>
     </w:rPr>
   </w:style>
   <w:style w:type="character" w:customStyle="1" w:styleId="BaseNTok">
     <w:name w:val="BaseNTok"/>
     <w:basedOn w:val="VerbatimChar"/>
     <w:rPr>
-      <w:color w:val="ffcc66"/>
-      <w:shd w:val="clear" w:fill="1f2430"/>
+      <w:color w:val="b08000"/>
+      <w:shd w:val="clear" w:fill="ffffff"/>
     </w:rPr>
   </w:style>
   <w:style w:type="character" w:customStyle="1" w:styleId="FloatTok">
     <w:name w:val="FloatTok"/>
     <w:basedOn w:val="VerbatimChar"/>
     <w:rPr>
-      <w:color w:val="ffcc66"/>
-      <w:shd w:val="clear" w:fill="1f2430"/>
+      <w:color w:val="b08000"/>
+      <w:shd w:val="clear" w:fill="ffffff"/>
     </w:rPr>
   </w:style>
   <w:style w:type="character" w:customStyle="1" w:styleId="ConstantTok">
     <w:name w:val="ConstantTok"/>
     <w:basedOn w:val="VerbatimChar"/>
     <w:rPr>
-      <w:color w:val="d4bfff"/>
-      <w:shd w:val="clear" w:fill="1f2430"/>
+      <w:color w:val="aa5500"/>
+      <w:shd w:val="clear" w:fill="ffffff"/>
     </w:rPr>
   </w:style>
   <w:style w:type="character" w:customStyle="1" w:styleId="CharTok">
     <w:name w:val="CharTok"/>
     <w:basedOn w:val="VerbatimChar"/>
     <w:rPr>
-      <w:color w:val="95e6cb"/>
-      <w:shd w:val="clear" w:fill="1f2430"/>
+      <w:color w:val="924c9d"/>
+      <w:shd w:val="clear" w:fill="ffffff"/>
     </w:rPr>
   </w:style>
   <w:style w:type="character" w:customStyle="1" w:styleId="SpecialCharTok">
     <w:name w:val="SpecialCharTok"/>
     <w:basedOn w:val="VerbatimChar"/>
     <w:rPr>
-      <w:color w:val="95e6cb"/>
-      <w:shd w:val="clear" w:fill="1f2430"/>
+      <w:color w:val="3daee9"/>
+      <w:shd w:val="clear" w:fill="ffffff"/>
     </w:rPr>
   </w:style>
   <w:style w:type="character" w:customStyle="1" w:styleId="StringTok">
     <w:name w:val="StringTok"/>
     <w:basedOn w:val="VerbatimChar"/>
     <w:rPr>
-      <w:color w:val="bae67e"/>
-      <w:shd w:val="clear" w:fill="1f2430"/>
+      <w:color w:val="bf0303"/>
+      <w:shd w:val="clear" w:fill="ffffff"/>
     </w:rPr>
   </w:style>
   <w:style w:type="character" w:customStyle="1" w:styleId="VerbatimStringTok">
     <w:name w:val="VerbatimStringTok"/>
     <w:basedOn w:val="VerbatimChar"/>
     <w:rPr>
-      <w:color w:val="bae67e"/>
-      <w:shd w:val="clear" w:fill="1f2430"/>
+      <w:color w:val="bf0303"/>
+      <w:shd w:val="clear" w:fill="ffffff"/>
     </w:rPr>
   </w:style>
   <w:style w:type="character" w:customStyle="1" w:styleId="SpecialStringTok">
     <w:name w:val="SpecialStringTok"/>
     <w:basedOn w:val="VerbatimChar"/>
     <w:rPr>
-      <w:color w:val="95e6cb"/>
-      <w:shd w:val="clear" w:fill="1f2430"/>
+      <w:color w:val="ff5500"/>
+      <w:shd w:val="clear" w:fill="ffffff"/>
     </w:rPr>
   </w:style>
   <w:style w:type="character" w:customStyle="1" w:styleId="ImportTok">
     <w:name w:val="ImportTok"/>
     <w:basedOn w:val="VerbatimChar"/>
     <w:rPr>
-      <w:color w:val="bae67e"/>
-      <w:shd w:val="clear" w:fill="1f2430"/>
+      <w:color w:val="ff5500"/>
+      <w:shd w:val="clear" w:fill="ffffff"/>
     </w:rPr>
   </w:style>
   <w:style w:type="character" w:customStyle="1" w:styleId="CommentTok">
     <w:name w:val="CommentTok"/>
     <w:basedOn w:val="VerbatimChar"/>
     <w:rPr>
-      <w:color w:val="5c6773"/>
-      <w:shd w:val="clear" w:fill="1f2430"/>
-      <w:i/>
+      <w:color w:val="898887"/>
+      <w:shd w:val="clear" w:fill="ffffff"/>
     </w:rPr>
   </w:style>
   <w:style w:type="character" w:customStyle="1" w:styleId="DocumentationTok">
     <w:name w:val="DocumentationTok"/>
     <w:basedOn w:val="VerbatimChar"/>
     <w:rPr>
-      <w:color w:val="5c6773"/>
-      <w:shd w:val="clear" w:fill="1f2430"/>
+      <w:color w:val="607880"/>
+      <w:shd w:val="clear" w:fill="ffffff"/>
     </w:rPr>
   </w:style>
   <w:style w:type="character" w:customStyle="1" w:styleId="AnnotationTok">
     <w:name w:val="AnnotationTok"/>
     <w:basedOn w:val="VerbatimChar"/>
     <w:rPr>
-      <w:color w:val="ffe6b3"/>
-      <w:shd w:val="clear" w:fill="1f2430"/>
+      <w:color w:val="ca60ca"/>
+      <w:shd w:val="clear" w:fill="ffffff"/>
     </w:rPr>
   </w:style>
   <w:style w:type="character" w:customStyle="1" w:styleId="CommentVarTok">
     <w:name w:val="CommentVarTok"/>
     <w:basedOn w:val="VerbatimChar"/>
     <w:rPr>
-      <w:color w:val="d4bfff"/>
-      <w:shd w:val="clear" w:fill="1f2430"/>
+      <w:color w:val="0095ff"/>
+      <w:shd w:val="clear" w:fill="ffffff"/>
     </w:rPr>
   </w:style>
   <w:style w:type="character" w:customStyle="1" w:styleId="OtherTok">
     <w:name w:val="OtherTok"/>
     <w:basedOn w:val="VerbatimChar"/>
     <w:rPr>
-      <w:color w:val="5ccfe6"/>
-      <w:shd w:val="clear" w:fill="1f2430"/>
+      <w:color w:val="006e28"/>
+      <w:shd w:val="clear" w:fill="ffffff"/>
     </w:rPr>
   </w:style>
   <w:style w:type="character" w:customStyle="1" w:styleId="FunctionTok">
     <w:name w:val="FunctionTok"/>
     <w:basedOn w:val="VerbatimChar"/>
     <w:rPr>
-      <w:color w:val="ffd580"/>
-      <w:shd w:val="clear" w:fill="1f2430"/>
+      <w:color w:val="644a9b"/>
+      <w:shd w:val="clear" w:fill="ffffff"/>
     </w:rPr>
   </w:style>
   <w:style w:type="character" w:customStyle="1" w:styleId="VariableTok">
     <w:name w:val="VariableTok"/>
     <w:basedOn w:val="VerbatimChar"/>
     <w:rPr>
-      <w:color w:val="5ccfe6"/>
-      <w:shd w:val="clear" w:fill="1f2430"/>
+      <w:color w:val="0057ae"/>
+      <w:shd w:val="clear" w:fill="ffffff"/>
     </w:rPr>
   </w:style>
   <w:style w:type="character" w:customStyle="1" w:styleId="ControlFlowTok">
     <w:name w:val="ControlFlowTok"/>
     <w:basedOn w:val="VerbatimChar"/>
     <w:rPr>
-      <w:color w:val="ffa759"/>
-      <w:shd w:val="clear" w:fill="1f2430"/>
+      <w:color w:val="1f1c1b"/>
+      <w:shd w:val="clear" w:fill="ffffff"/>
       <w:b/>
     </w:rPr>
   </w:style>
@@ -2030,24 +2029,25 @@
     <w:name w:val="OperatorTok"/>
     <w:basedOn w:val="VerbatimChar"/>
     <w:rPr>
-      <w:color w:val="f29e74"/>
-      <w:shd w:val="clear" w:fill="1f2430"/>
+      <w:color w:val="1f1c1b"/>
+      <w:shd w:val="clear" w:fill="ffffff"/>
     </w:rPr>
   </w:style>
   <w:style w:type="character" w:customStyle="1" w:styleId="BuiltInTok">
     <w:name w:val="BuiltInTok"/>
     <w:basedOn w:val="VerbatimChar"/>
     <w:rPr>
-      <w:color w:val="95e6cb"/>
-      <w:shd w:val="clear" w:fill="1f2430"/>
+      <w:color w:val="644a9b"/>
+      <w:shd w:val="clear" w:fill="ffffff"/>
+      <w:b/>
     </w:rPr>
   </w:style>
   <w:style w:type="character" w:customStyle="1" w:styleId="ExtensionTok">
     <w:name w:val="ExtensionTok"/>
     <w:basedOn w:val="VerbatimChar"/>
     <w:rPr>
-      <w:color w:val="73d0ff"/>
-      <w:shd w:val="clear" w:fill="1f2430"/>
+      <w:color w:val="0095ff"/>
+      <w:shd w:val="clear" w:fill="ffffff"/>
       <w:b/>
     </w:rPr>
   </w:style>
@@ -2055,48 +2055,48 @@
     <w:name w:val="PreprocessorTok"/>
     <w:basedOn w:val="VerbatimChar"/>
     <w:rPr>
-      <w:color w:val="f28779"/>
-      <w:shd w:val="clear" w:fill="1f2430"/>
+      <w:color w:val="006e28"/>
+      <w:shd w:val="clear" w:fill="ffffff"/>
     </w:rPr>
   </w:style>
   <w:style w:type="character" w:customStyle="1" w:styleId="AttributeTok">
     <w:name w:val="AttributeTok"/>
     <w:basedOn w:val="VerbatimChar"/>
     <w:rPr>
-      <w:color w:val="73d0ff"/>
-      <w:shd w:val="clear" w:fill="1f2430"/>
+      <w:color w:val="0057ae"/>
+      <w:shd w:val="clear" w:fill="ffffff"/>
     </w:rPr>
   </w:style>
   <w:style w:type="character" w:customStyle="1" w:styleId="RegionMarkerTok">
     <w:name w:val="RegionMarkerTok"/>
     <w:basedOn w:val="VerbatimChar"/>
     <w:rPr>
-      <w:color w:val="73d0ff"/>
-      <w:shd w:val="clear" w:fill="2a4254"/>
+      <w:color w:val="0057ae"/>
+      <w:shd w:val="clear" w:fill="e0e9f8"/>
     </w:rPr>
   </w:style>
   <w:style w:type="character" w:customStyle="1" w:styleId="InformationTok">
     <w:name w:val="InformationTok"/>
     <w:basedOn w:val="VerbatimChar"/>
     <w:rPr>
-      <w:color w:val="ffcc66"/>
-      <w:shd w:val="clear" w:fill="1f2430"/>
+      <w:color w:val="b08000"/>
+      <w:shd w:val="clear" w:fill="ffffff"/>
     </w:rPr>
   </w:style>
   <w:style w:type="character" w:customStyle="1" w:styleId="WarningTok">
     <w:name w:val="WarningTok"/>
     <w:basedOn w:val="VerbatimChar"/>
     <w:rPr>
-      <w:color w:val="f28779"/>
-      <w:shd w:val="clear" w:fill="1f2430"/>
+      <w:color w:val="bf0303"/>
+      <w:shd w:val="clear" w:fill="ffffff"/>
     </w:rPr>
   </w:style>
   <w:style w:type="character" w:customStyle="1" w:styleId="AlertTok">
     <w:name w:val="AlertTok"/>
     <w:basedOn w:val="VerbatimChar"/>
     <w:rPr>
-      <w:color w:val="ff3333"/>
-      <w:shd w:val="clear" w:fill="332430"/>
+      <w:color w:val="bf0303"/>
+      <w:shd w:val="clear" w:fill="f7e6e6"/>
       <w:b/>
     </w:rPr>
   </w:style>
@@ -2104,8 +2104,8 @@
     <w:name w:val="ErrorTok"/>
     <w:basedOn w:val="VerbatimChar"/>
     <w:rPr>
-      <w:color w:val="ff3333"/>
-      <w:shd w:val="clear" w:fill="1f2430"/>
+      <w:color w:val="bf0303"/>
+      <w:shd w:val="clear" w:fill="ffffff"/>
       <w:u/>
     </w:rPr>
   </w:style>
@@ -2113,8 +2113,8 @@
     <w:name w:val="NormalTok"/>
     <w:basedOn w:val="VerbatimChar"/>
     <w:rPr>
-      <w:color w:val="cbccc6"/>
-      <w:shd w:val="clear" w:fill="1f2430"/>
+      <w:color w:val="1f1c1b"/>
+      <w:shd w:val="clear" w:fill="ffffff"/>
     </w:rPr>
   </w:style>
 </w:styles>

</xml_diff>

<commit_message>
majstyle + modif spaget
</commit_message>
<xml_diff>
--- a/docs/Autres/assist/posts/output_scss/output_scss.docx
+++ b/docs/Autres/assist/posts/output_scss/output_scss.docx
@@ -1047,12 +1047,16 @@
         <w:tblLook w:firstRow="0" w:lastRow="0" w:firstColumn="0" w:lastColumn="0" w:noHBand="0" w:noVBand="0" w:val="0000"/>
         <w:tblBorders>
           <w:left w:val="single" w:sz="24" w:space="0" w:color="EB9113"/>
+          <w:right w:val="single" w:sz="4" w:space="0" w:color="EB9113"/>
+          <w:top w:val="single" w:sz="4" w:space="0" w:color="EB9113"/>
+          <w:bottom w:val="single" w:sz="4" w:space="0" w:color="EB9113"/>
         </w:tblBorders>
         <w:tblCellMar>
-          <w:left w:w="0" w:type="dxa"/>
-          <w:right w:w="0" w:type="dxa"/>
+          <w:left w:w="144" w:type="dxa"/>
+          <w:right w:w="144" w:type="dxa"/>
         </w:tblCellMar>
         <w:tblInd w:w="164" w:type="dxa"/>
+        <w:tblW w:type="pct" w:w="100%"/>
       </w:tblPr>
       <w:tr>
         <w:trPr>
@@ -1060,9 +1064,10 @@
         </w:trPr>
         <w:tc>
           <w:tcPr>
+            <w:shd w:color="auto" w:fill="fcefdc" w:val="clear"/>
             <w:tcMar>
-              <w:left w:w="144" w:type="dxa"/>
-              <w:right w:w="144" w:type="dxa"/>
+              <w:top w:w="92" w:type="dxa"/>
+              <w:bottom w:w="92" w:type="dxa"/>
             </w:tcMar>
           </w:tcPr>
           <w:p>
@@ -1070,8 +1075,8 @@
               <w:pStyle w:val="FirstParagraph"/>
             </w:pPr>
             <w:pPr>
-              <w:spacing w:before="0" w:after="8"/>
-              <w:jc w:val="center"/>
+              <w:spacing w:before="0" w:after="0"/>
+              <w:textAlignment w:val="center"/>
             </w:pPr>
             <w:r>
               <w:drawing>
@@ -1115,24 +1120,29 @@
                 </wp:inline>
               </w:drawing>
             </w:r>
-          </w:p>
-        </w:tc>
-        <w:tc>
-          <w:p>
-            <w:pPr>
-              <w:pStyle w:val="BodyText"/>
-            </w:pPr>
-            <w:pPr>
-              <w:spacing w:before="16" w:after="64"/>
-            </w:pPr>
             <w:r>
-              <w:rPr>
-                <w:bCs/>
-                <w:b/>
-              </w:rPr>
+              <w:t xml:space="preserve"> </w:t>
+            </w:r>
+            <w:r>
+              <w:t xml:space="preserve"> </w:t>
+            </w:r>
+            <w:r>
               <w:t xml:space="preserve">Exportation pdf</w:t>
             </w:r>
           </w:p>
+        </w:tc>
+      </w:tr>
+      <w:tr>
+        <w:trPr>
+          <w:cantSplit/>
+        </w:trPr>
+        <w:tc>
+          <w:tcPr>
+            <w:tcMar>
+              <w:top w:w="108" w:type="dxa"/>
+              <w:bottom w:w="108" w:type="dxa"/>
+            </w:tcMar>
+          </w:tcPr>
           <w:p>
             <w:pPr>
               <w:pStyle w:val="BodyText"/>

</xml_diff>